<commit_message>
CHANGED: ADDED desciptions for Σημειώσεις - Σύνδεση IN  DOMAIN MODEL (v0.1) of  StudySwap
</commit_message>
<xml_diff>
--- a/1/Domain Models/DOMAIN MODEL (v0.1) of  StudySwap.docx
+++ b/1/Domain Models/DOMAIN MODEL (v0.1) of  StudySwap.docx
@@ -119,7 +119,7 @@
     </w:p>
     <w:p>
       <w:pPr>
-        <w:pStyle w:val="ListParagraph"/>
+        <w:pStyle w:val="a6"/>
         <w:numPr>
           <w:ilvl w:val="0"/>
           <w:numId w:val="2"/>
@@ -134,15 +134,7 @@
           <w:b/>
           <w:bCs/>
         </w:rPr>
-        <w:t>Πανεπιστήμιο</w:t>
-      </w:r>
-      <w:r>
-        <w:rPr>
-          <w:rFonts w:ascii="Calibri" w:hAnsi="Calibri" w:cs="Calibri"/>
-          <w:b/>
-          <w:bCs/>
-        </w:rPr>
-        <w:t>:</w:t>
+        <w:t>Πανεπιστήμιο:</w:t>
       </w:r>
       <w:r>
         <w:rPr>
@@ -163,7 +155,7 @@
     </w:p>
     <w:p>
       <w:pPr>
-        <w:pStyle w:val="ListParagraph"/>
+        <w:pStyle w:val="a6"/>
         <w:numPr>
           <w:ilvl w:val="0"/>
           <w:numId w:val="2"/>
@@ -184,18 +176,12 @@
         <w:rPr>
           <w:rFonts w:ascii="Calibri" w:hAnsi="Calibri" w:cs="Calibri"/>
         </w:rPr>
-        <w:t>: Οποιοδήποτε άτομο που χρησιμοποιεί την εφαρμογή, είτε ως φοιτητής που αναζητά βοήθεια, είτε ως φοιτητής-διδάσκων που παρέχει φροντιστήριο</w:t>
-      </w:r>
-      <w:r>
-        <w:rPr>
-          <w:rFonts w:ascii="Calibri" w:hAnsi="Calibri" w:cs="Calibri"/>
-        </w:rPr>
-        <w:t>.</w:t>
+        <w:t>: Οποιοδήποτε άτομο που χρησιμοποιεί την εφαρμογή, είτε ως φοιτητής που αναζητά βοήθεια, είτε ως φοιτητής-διδάσκων που παρέχει φροντιστήριο.</w:t>
       </w:r>
     </w:p>
     <w:p>
       <w:pPr>
-        <w:pStyle w:val="ListParagraph"/>
+        <w:pStyle w:val="a6"/>
         <w:numPr>
           <w:ilvl w:val="0"/>
           <w:numId w:val="2"/>
@@ -210,23 +196,7 @@
           <w:b/>
           <w:bCs/>
         </w:rPr>
-        <w:t>Ομάδα</w:t>
-      </w:r>
-      <w:r>
-        <w:rPr>
-          <w:rFonts w:ascii="Calibri" w:hAnsi="Calibri" w:cs="Calibri"/>
-          <w:b/>
-          <w:bCs/>
-        </w:rPr>
-        <w:t xml:space="preserve"> </w:t>
-      </w:r>
-      <w:r>
-        <w:rPr>
-          <w:rFonts w:ascii="Calibri" w:hAnsi="Calibri" w:cs="Calibri"/>
-          <w:b/>
-          <w:bCs/>
-        </w:rPr>
-        <w:t>μελέτης</w:t>
+        <w:t>Ομάδα μελέτης</w:t>
       </w:r>
       <w:r>
         <w:rPr>
@@ -237,7 +207,7 @@
     </w:p>
     <w:p>
       <w:pPr>
-        <w:pStyle w:val="ListParagraph"/>
+        <w:pStyle w:val="a6"/>
         <w:numPr>
           <w:ilvl w:val="0"/>
           <w:numId w:val="2"/>
@@ -258,18 +228,12 @@
         <w:rPr>
           <w:rFonts w:ascii="Calibri" w:hAnsi="Calibri" w:cs="Calibri"/>
         </w:rPr>
-        <w:t>: Ένα πανεπιστημιακό μάθημα που μπορεί να επιλέξει ένας φοιτητής είτε για να διδάξει στους άλλους είτε για να διδαχθεί. Τα μαθήματα μπορεί να έχουν περιγραφή, διδακτικό υλικό και ομάδες μελέτης</w:t>
-      </w:r>
-      <w:r>
-        <w:rPr>
-          <w:rFonts w:ascii="Calibri" w:hAnsi="Calibri" w:cs="Calibri"/>
-        </w:rPr>
-        <w:t>.</w:t>
+        <w:t>: Ένα πανεπιστημιακό μάθημα που μπορεί να επιλέξει ένας φοιτητής είτε για να διδάξει στους άλλους είτε για να διδαχθεί. Τα μαθήματα μπορεί να έχουν περιγραφή, διδακτικό υλικό και ομάδες μελέτης.</w:t>
       </w:r>
     </w:p>
     <w:p>
       <w:pPr>
-        <w:pStyle w:val="ListParagraph"/>
+        <w:pStyle w:val="a6"/>
         <w:numPr>
           <w:ilvl w:val="0"/>
           <w:numId w:val="2"/>
@@ -284,46 +248,18 @@
           <w:b/>
           <w:bCs/>
         </w:rPr>
-        <w:t>Φοιτητής</w:t>
-      </w:r>
-      <w:r>
-        <w:rPr>
-          <w:rFonts w:ascii="Calibri" w:hAnsi="Calibri" w:cs="Calibri"/>
-          <w:b/>
-          <w:bCs/>
-        </w:rPr>
-        <w:t>-</w:t>
-      </w:r>
-      <w:r>
-        <w:rPr>
-          <w:rFonts w:ascii="Calibri" w:hAnsi="Calibri" w:cs="Calibri"/>
-          <w:b/>
-          <w:bCs/>
-        </w:rPr>
-        <w:t>διδάσκων</w:t>
-      </w:r>
-      <w:r>
-        <w:rPr>
-          <w:rFonts w:ascii="Calibri" w:hAnsi="Calibri" w:cs="Calibri"/>
-        </w:rPr>
-        <w:t xml:space="preserve">: Ένας φοιτητής που αναλαμβάνει να διδάξει ένα μάθημα στους συμφοιτητές του. Μπορεί να δημιουργεί ομάδες μελέτης, να παρέχει σημειώσεις και να </w:t>
-      </w:r>
-      <w:r>
-        <w:rPr>
-          <w:rFonts w:ascii="Calibri" w:hAnsi="Calibri" w:cs="Calibri"/>
-        </w:rPr>
-        <w:t>ελέγχει</w:t>
-      </w:r>
-      <w:r>
-        <w:rPr>
-          <w:rFonts w:ascii="Calibri" w:hAnsi="Calibri" w:cs="Calibri"/>
-        </w:rPr>
-        <w:t xml:space="preserve"> τους μαθητές του.</w:t>
+        <w:t>Φοιτητής-διδάσκων</w:t>
+      </w:r>
+      <w:r>
+        <w:rPr>
+          <w:rFonts w:ascii="Calibri" w:hAnsi="Calibri" w:cs="Calibri"/>
+        </w:rPr>
+        <w:t>: Ένας φοιτητής που αναλαμβάνει να διδάξει ένα μάθημα στους συμφοιτητές του. Μπορεί να δημιουργεί ομάδες μελέτης, να παρέχει σημειώσεις και να ελέγχει τους μαθητές του.</w:t>
       </w:r>
     </w:p>
     <w:p>
       <w:pPr>
-        <w:pStyle w:val="ListParagraph"/>
+        <w:pStyle w:val="a6"/>
         <w:numPr>
           <w:ilvl w:val="0"/>
           <w:numId w:val="2"/>
@@ -349,25 +285,512 @@
     </w:p>
     <w:p>
       <w:pPr>
-        <w:pStyle w:val="ListParagraph"/>
+        <w:pStyle w:val="a6"/>
         <w:numPr>
           <w:ilvl w:val="0"/>
           <w:numId w:val="2"/>
         </w:numPr>
         <w:rPr>
           <w:rFonts w:ascii="Calibri" w:hAnsi="Calibri" w:cs="Calibri"/>
-        </w:rPr>
-      </w:pPr>
+          <w:b/>
+          <w:bCs/>
+        </w:rPr>
+      </w:pPr>
+      <w:r>
+        <w:rPr>
+          <w:rFonts w:ascii="Calibri" w:hAnsi="Calibri" w:cs="Calibri"/>
+          <w:b/>
+          <w:bCs/>
+        </w:rPr>
+        <w:t xml:space="preserve">Σημειώσεις: </w:t>
+      </w:r>
+      <w:r>
+        <w:rPr>
+          <w:rFonts w:ascii="Calibri" w:hAnsi="Calibri" w:cs="Calibri"/>
+        </w:rPr>
+        <w:t>Αναρτώνται από τ</w:t>
+      </w:r>
+      <w:r>
+        <w:rPr>
+          <w:rFonts w:ascii="Calibri" w:hAnsi="Calibri" w:cs="Calibri"/>
+        </w:rPr>
+        <w:t>ον φοιτητή-διδάσκων και από τον φοιτητή και έχουν πρόσβαση σε αυτές οι υπόλοιποι χρήστες.</w:t>
+      </w:r>
     </w:p>
     <w:p>
       <w:pPr>
-        <w:rPr>
-          <w:rFonts w:ascii="Calibri" w:hAnsi="Calibri" w:cs="Calibri"/>
-        </w:rPr>
-      </w:pPr>
+        <w:pStyle w:val="a6"/>
+        <w:numPr>
+          <w:ilvl w:val="0"/>
+          <w:numId w:val="2"/>
+        </w:numPr>
+        <w:rPr>
+          <w:rFonts w:ascii="Calibri" w:hAnsi="Calibri" w:cs="Calibri"/>
+          <w:b/>
+          <w:bCs/>
+        </w:rPr>
+      </w:pPr>
+      <w:proofErr w:type="spellStart"/>
+      <w:r>
+        <w:rPr>
+          <w:rFonts w:ascii="Calibri" w:hAnsi="Calibri" w:cs="Calibri"/>
+          <w:b/>
+          <w:bCs/>
+        </w:rPr>
+        <w:t>Συνδρομή_ΦΔ</w:t>
+      </w:r>
+      <w:proofErr w:type="spellEnd"/>
+      <w:r>
+        <w:rPr>
+          <w:rFonts w:ascii="Calibri" w:hAnsi="Calibri" w:cs="Calibri"/>
+          <w:b/>
+          <w:bCs/>
+        </w:rPr>
+        <w:t xml:space="preserve">: </w:t>
+      </w:r>
+      <w:r>
+        <w:rPr>
+          <w:rFonts w:ascii="Calibri" w:hAnsi="Calibri" w:cs="Calibri"/>
+        </w:rPr>
+        <w:t>Περιέχει παροχές στον φοιτητή-διδάσκων που την έχει</w:t>
+      </w:r>
+      <w:r>
+        <w:rPr>
+          <w:rFonts w:ascii="Calibri" w:hAnsi="Calibri" w:cs="Calibri"/>
+        </w:rPr>
+        <w:t xml:space="preserve"> ενεργοποιήσει.</w:t>
+      </w:r>
     </w:p>
     <w:p>
       <w:pPr>
+        <w:pStyle w:val="a6"/>
+        <w:numPr>
+          <w:ilvl w:val="0"/>
+          <w:numId w:val="2"/>
+        </w:numPr>
+        <w:rPr>
+          <w:rFonts w:ascii="Calibri" w:hAnsi="Calibri" w:cs="Calibri"/>
+          <w:b/>
+          <w:bCs/>
+        </w:rPr>
+      </w:pPr>
+      <w:proofErr w:type="spellStart"/>
+      <w:r>
+        <w:rPr>
+          <w:rFonts w:ascii="Calibri" w:hAnsi="Calibri" w:cs="Calibri"/>
+          <w:b/>
+          <w:bCs/>
+        </w:rPr>
+        <w:t>Συνδρομή_Φ</w:t>
+      </w:r>
+      <w:proofErr w:type="spellEnd"/>
+      <w:r>
+        <w:rPr>
+          <w:rFonts w:ascii="Calibri" w:hAnsi="Calibri" w:cs="Calibri"/>
+          <w:b/>
+          <w:bCs/>
+        </w:rPr>
+        <w:t xml:space="preserve">: </w:t>
+      </w:r>
+      <w:r>
+        <w:rPr>
+          <w:rFonts w:ascii="Calibri" w:hAnsi="Calibri" w:cs="Calibri"/>
+        </w:rPr>
+        <w:t>Περιέχει παροχές στον φοιτητή που την έχει</w:t>
+      </w:r>
+      <w:r>
+        <w:rPr>
+          <w:rFonts w:ascii="Calibri" w:hAnsi="Calibri" w:cs="Calibri"/>
+        </w:rPr>
+        <w:t xml:space="preserve"> ενεργοποιήσει.</w:t>
+      </w:r>
+    </w:p>
+    <w:p>
+      <w:pPr>
+        <w:pStyle w:val="a6"/>
+        <w:numPr>
+          <w:ilvl w:val="0"/>
+          <w:numId w:val="2"/>
+        </w:numPr>
+        <w:rPr>
+          <w:rFonts w:ascii="Calibri" w:hAnsi="Calibri" w:cs="Calibri"/>
+          <w:b/>
+          <w:bCs/>
+        </w:rPr>
+      </w:pPr>
+      <w:r>
+        <w:rPr>
+          <w:rFonts w:ascii="Calibri" w:hAnsi="Calibri" w:cs="Calibri"/>
+          <w:b/>
+          <w:bCs/>
+        </w:rPr>
+        <w:t xml:space="preserve">Πρόσκληση: </w:t>
+      </w:r>
+      <w:r>
+        <w:rPr>
+          <w:rFonts w:ascii="Calibri" w:hAnsi="Calibri" w:cs="Calibri"/>
+        </w:rPr>
+        <w:t>Δίνει την δυνατότητα σε έναν φοιτητή να προσκαλέσει άλλον φοιτητή για μάθημα.</w:t>
+      </w:r>
+    </w:p>
+    <w:p>
+      <w:pPr>
+        <w:pStyle w:val="a6"/>
+        <w:numPr>
+          <w:ilvl w:val="0"/>
+          <w:numId w:val="2"/>
+        </w:numPr>
+        <w:rPr>
+          <w:rFonts w:ascii="Calibri" w:hAnsi="Calibri" w:cs="Calibri"/>
+          <w:b/>
+          <w:bCs/>
+        </w:rPr>
+      </w:pPr>
+      <w:proofErr w:type="spellStart"/>
+      <w:r>
+        <w:rPr>
+          <w:rFonts w:ascii="Calibri" w:hAnsi="Calibri" w:cs="Calibri"/>
+          <w:b/>
+          <w:bCs/>
+        </w:rPr>
+        <w:t>Φίλτρο_Σ</w:t>
+      </w:r>
+      <w:proofErr w:type="spellEnd"/>
+      <w:r>
+        <w:rPr>
+          <w:rFonts w:ascii="Calibri" w:hAnsi="Calibri" w:cs="Calibri"/>
+          <w:b/>
+          <w:bCs/>
+        </w:rPr>
+        <w:t xml:space="preserve">: </w:t>
+      </w:r>
+      <w:r>
+        <w:rPr>
+          <w:rFonts w:ascii="Calibri" w:hAnsi="Calibri" w:cs="Calibri"/>
+        </w:rPr>
+        <w:t>Μειώνει τον όγκο των αποτελεσμάτων για πιο εύκολη αναζήτηση σημειώσεων με βάση το μάθημα και την σχολή.</w:t>
+      </w:r>
+    </w:p>
+    <w:p>
+      <w:pPr>
+        <w:pStyle w:val="a6"/>
+        <w:numPr>
+          <w:ilvl w:val="0"/>
+          <w:numId w:val="2"/>
+        </w:numPr>
+        <w:rPr>
+          <w:rFonts w:ascii="Calibri" w:hAnsi="Calibri" w:cs="Calibri"/>
+          <w:b/>
+          <w:bCs/>
+        </w:rPr>
+      </w:pPr>
+      <w:proofErr w:type="spellStart"/>
+      <w:r>
+        <w:rPr>
+          <w:rFonts w:ascii="Calibri" w:hAnsi="Calibri" w:cs="Calibri"/>
+          <w:b/>
+          <w:bCs/>
+        </w:rPr>
+        <w:t>Φίλτρο_ΟΜ</w:t>
+      </w:r>
+      <w:proofErr w:type="spellEnd"/>
+      <w:r>
+        <w:rPr>
+          <w:rFonts w:ascii="Calibri" w:hAnsi="Calibri" w:cs="Calibri"/>
+          <w:b/>
+          <w:bCs/>
+        </w:rPr>
+        <w:t xml:space="preserve">: </w:t>
+      </w:r>
+      <w:r>
+        <w:rPr>
+          <w:rFonts w:ascii="Calibri" w:hAnsi="Calibri" w:cs="Calibri"/>
+        </w:rPr>
+        <w:t xml:space="preserve">Μειώνει τον όγκο των αποτελεσμάτων για πιο εύκολη αναζήτηση </w:t>
+      </w:r>
+      <w:r>
+        <w:rPr>
+          <w:rFonts w:ascii="Calibri" w:hAnsi="Calibri" w:cs="Calibri"/>
+        </w:rPr>
+        <w:t>ομάδων μελέτης</w:t>
+      </w:r>
+      <w:r>
+        <w:rPr>
+          <w:rFonts w:ascii="Calibri" w:hAnsi="Calibri" w:cs="Calibri"/>
+        </w:rPr>
+        <w:t xml:space="preserve"> με βάση το μάθημα</w:t>
+      </w:r>
+      <w:r>
+        <w:rPr>
+          <w:rFonts w:ascii="Calibri" w:hAnsi="Calibri" w:cs="Calibri"/>
+        </w:rPr>
+        <w:t xml:space="preserve">, </w:t>
+      </w:r>
+      <w:r>
+        <w:rPr>
+          <w:rFonts w:ascii="Calibri" w:hAnsi="Calibri" w:cs="Calibri"/>
+        </w:rPr>
+        <w:t>την σχολή</w:t>
+      </w:r>
+      <w:r>
+        <w:rPr>
+          <w:rFonts w:ascii="Calibri" w:hAnsi="Calibri" w:cs="Calibri"/>
+        </w:rPr>
+        <w:t>, τον αριθμό ατόμων μιας ομάδας μελέτης</w:t>
+      </w:r>
+      <w:r>
+        <w:rPr>
+          <w:rFonts w:ascii="Calibri" w:hAnsi="Calibri" w:cs="Calibri"/>
+        </w:rPr>
+        <w:t>.</w:t>
+      </w:r>
+    </w:p>
+    <w:p>
+      <w:pPr>
+        <w:pStyle w:val="a6"/>
+        <w:numPr>
+          <w:ilvl w:val="0"/>
+          <w:numId w:val="2"/>
+        </w:numPr>
+        <w:rPr>
+          <w:rFonts w:ascii="Calibri" w:hAnsi="Calibri" w:cs="Calibri"/>
+        </w:rPr>
+      </w:pPr>
+      <w:r>
+        <w:rPr>
+          <w:rFonts w:ascii="Calibri" w:hAnsi="Calibri" w:cs="Calibri"/>
+          <w:b/>
+          <w:bCs/>
+          <w:lang w:val="en-US"/>
+        </w:rPr>
+        <w:t>Chatroom</w:t>
+      </w:r>
+      <w:r>
+        <w:rPr>
+          <w:rFonts w:ascii="Calibri" w:hAnsi="Calibri" w:cs="Calibri"/>
+          <w:b/>
+          <w:bCs/>
+        </w:rPr>
+        <w:t>:</w:t>
+      </w:r>
+      <w:r>
+        <w:rPr>
+          <w:rFonts w:ascii="Calibri" w:hAnsi="Calibri" w:cs="Calibri"/>
+          <w:b/>
+          <w:bCs/>
+        </w:rPr>
+        <w:t xml:space="preserve"> </w:t>
+      </w:r>
+      <w:r>
+        <w:rPr>
+          <w:rFonts w:ascii="Calibri" w:hAnsi="Calibri" w:cs="Calibri"/>
+        </w:rPr>
+        <w:t>Δωμάτιο μηνυμάτων μεταξύ φοιτητών για</w:t>
+      </w:r>
+      <w:r>
+        <w:rPr>
+          <w:rFonts w:ascii="Calibri" w:hAnsi="Calibri" w:cs="Calibri"/>
+          <w:b/>
+          <w:bCs/>
+        </w:rPr>
+        <w:t xml:space="preserve"> </w:t>
+      </w:r>
+      <w:r>
+        <w:rPr>
+          <w:rFonts w:ascii="Calibri" w:hAnsi="Calibri" w:cs="Calibri"/>
+        </w:rPr>
+        <w:t>θέματα σχετικά με μαθήματα</w:t>
+      </w:r>
+      <w:r>
+        <w:rPr>
+          <w:rFonts w:ascii="Calibri" w:hAnsi="Calibri" w:cs="Calibri"/>
+        </w:rPr>
+        <w:t>.</w:t>
+      </w:r>
+    </w:p>
+    <w:p>
+      <w:pPr>
+        <w:pStyle w:val="a6"/>
+        <w:numPr>
+          <w:ilvl w:val="0"/>
+          <w:numId w:val="2"/>
+        </w:numPr>
+        <w:rPr>
+          <w:rFonts w:ascii="Calibri" w:hAnsi="Calibri" w:cs="Calibri"/>
+        </w:rPr>
+      </w:pPr>
+      <w:r>
+        <w:rPr>
+          <w:rFonts w:ascii="Calibri" w:hAnsi="Calibri" w:cs="Calibri"/>
+          <w:b/>
+          <w:bCs/>
+        </w:rPr>
+        <w:t>Προσωπικό μήνυμα:</w:t>
+      </w:r>
+      <w:r>
+        <w:rPr>
+          <w:rFonts w:ascii="Calibri" w:hAnsi="Calibri" w:cs="Calibri"/>
+        </w:rPr>
+        <w:t xml:space="preserve"> Μηνύματα μεταξύ φοιτητών ή φοιτητή και φοιτητή-διδάσκων που μπορούν να διαβαστούν μόνο από τους παραλήπτες.</w:t>
+      </w:r>
+    </w:p>
+    <w:p>
+      <w:pPr>
+        <w:pStyle w:val="a6"/>
+        <w:numPr>
+          <w:ilvl w:val="0"/>
+          <w:numId w:val="2"/>
+        </w:numPr>
+        <w:rPr>
+          <w:rFonts w:ascii="Calibri" w:hAnsi="Calibri" w:cs="Calibri"/>
+        </w:rPr>
+      </w:pPr>
+      <w:r>
+        <w:rPr>
+          <w:rFonts w:ascii="Calibri" w:hAnsi="Calibri" w:cs="Calibri"/>
+          <w:b/>
+          <w:bCs/>
+        </w:rPr>
+        <w:t>Αξιολόγηση:</w:t>
+      </w:r>
+      <w:r>
+        <w:rPr>
+          <w:rFonts w:ascii="Calibri" w:hAnsi="Calibri" w:cs="Calibri"/>
+        </w:rPr>
+        <w:t xml:space="preserve"> Βαθμολογία με αστέρια από τον φοιτητή στον φοιτητή-διδάσκων </w:t>
+      </w:r>
+      <w:r>
+        <w:rPr>
+          <w:rFonts w:ascii="Calibri" w:hAnsi="Calibri" w:cs="Calibri"/>
+        </w:rPr>
+        <w:t>και σύντομη περιγραφή για την ποιότητα του μαθήματος.</w:t>
+      </w:r>
+    </w:p>
+    <w:p>
+      <w:pPr>
+        <w:pStyle w:val="a6"/>
+        <w:numPr>
+          <w:ilvl w:val="0"/>
+          <w:numId w:val="2"/>
+        </w:numPr>
+        <w:rPr>
+          <w:rFonts w:ascii="Calibri" w:hAnsi="Calibri" w:cs="Calibri"/>
+        </w:rPr>
+      </w:pPr>
+      <w:r>
+        <w:rPr>
+          <w:rFonts w:ascii="Calibri" w:hAnsi="Calibri" w:cs="Calibri"/>
+          <w:b/>
+          <w:bCs/>
+        </w:rPr>
+        <w:t>Προφίλ:</w:t>
+      </w:r>
+      <w:r>
+        <w:rPr>
+          <w:rFonts w:ascii="Calibri" w:hAnsi="Calibri" w:cs="Calibri"/>
+        </w:rPr>
+        <w:t xml:space="preserve"> Περιέχει τις πληροφορίες των χρηστών: όνομα, ,επίθετο, </w:t>
+      </w:r>
+      <w:r>
+        <w:rPr>
+          <w:rFonts w:ascii="Calibri" w:hAnsi="Calibri" w:cs="Calibri"/>
+          <w:lang w:val="en-US"/>
+        </w:rPr>
+        <w:t>email</w:t>
+      </w:r>
+      <w:r>
+        <w:rPr>
+          <w:rFonts w:ascii="Calibri" w:hAnsi="Calibri" w:cs="Calibri"/>
+        </w:rPr>
+        <w:t xml:space="preserve">, </w:t>
+      </w:r>
+      <w:r>
+        <w:rPr>
+          <w:rFonts w:ascii="Calibri" w:hAnsi="Calibri" w:cs="Calibri"/>
+        </w:rPr>
+        <w:t>εικόνα προφίλ, σύντομο βιογραφικό.</w:t>
+      </w:r>
+    </w:p>
+    <w:p>
+      <w:pPr>
+        <w:pStyle w:val="a6"/>
+        <w:numPr>
+          <w:ilvl w:val="0"/>
+          <w:numId w:val="2"/>
+        </w:numPr>
+        <w:rPr>
+          <w:rFonts w:ascii="Calibri" w:hAnsi="Calibri" w:cs="Calibri"/>
+        </w:rPr>
+      </w:pPr>
+      <w:r>
+        <w:rPr>
+          <w:rFonts w:ascii="Calibri" w:hAnsi="Calibri" w:cs="Calibri"/>
+          <w:b/>
+          <w:bCs/>
+        </w:rPr>
+        <w:t>Ταυτοποίηση:</w:t>
+      </w:r>
+      <w:r>
+        <w:rPr>
+          <w:rFonts w:ascii="Calibri" w:hAnsi="Calibri" w:cs="Calibri"/>
+        </w:rPr>
+        <w:t xml:space="preserve"> Επιβεβαιώνει ότι ο χρήστης σπουδάζει σε κάποιο Πανεπιστήμιο μέσω της ακαδημαϊκής ταυτότητας.</w:t>
+      </w:r>
+    </w:p>
+    <w:p>
+      <w:pPr>
+        <w:pStyle w:val="a6"/>
+        <w:numPr>
+          <w:ilvl w:val="0"/>
+          <w:numId w:val="2"/>
+        </w:numPr>
+        <w:rPr>
+          <w:rFonts w:ascii="Calibri" w:hAnsi="Calibri" w:cs="Calibri"/>
+        </w:rPr>
+      </w:pPr>
+      <w:r>
+        <w:rPr>
+          <w:rFonts w:ascii="Calibri" w:hAnsi="Calibri" w:cs="Calibri"/>
+          <w:b/>
+          <w:bCs/>
+        </w:rPr>
+        <w:t>Σύνδεση:</w:t>
+      </w:r>
+      <w:r>
+        <w:rPr>
+          <w:rFonts w:ascii="Calibri" w:hAnsi="Calibri" w:cs="Calibri"/>
+        </w:rPr>
+        <w:t xml:space="preserve"> Για να έχει ο χρήστης πρόσβαση στην πλατφόρμα εισάγει το </w:t>
+      </w:r>
+      <w:r>
+        <w:rPr>
+          <w:rFonts w:ascii="Calibri" w:hAnsi="Calibri" w:cs="Calibri"/>
+          <w:lang w:val="en-US"/>
+        </w:rPr>
+        <w:t>email</w:t>
+      </w:r>
+      <w:r>
+        <w:rPr>
+          <w:rFonts w:ascii="Calibri" w:hAnsi="Calibri" w:cs="Calibri"/>
+        </w:rPr>
+        <w:t xml:space="preserve"> </w:t>
+      </w:r>
+      <w:r>
+        <w:rPr>
+          <w:rFonts w:ascii="Calibri" w:hAnsi="Calibri" w:cs="Calibri"/>
+        </w:rPr>
+        <w:t>και τον κωδικό του.</w:t>
+      </w:r>
+    </w:p>
+    <w:p>
+      <w:pPr>
+        <w:rPr>
+          <w:rFonts w:ascii="Calibri" w:hAnsi="Calibri" w:cs="Calibri"/>
+        </w:rPr>
+      </w:pPr>
+    </w:p>
+    <w:p>
+      <w:pPr>
         <w:rPr>
           <w:b/>
           <w:bCs/>
@@ -389,10 +812,10 @@
         <w:rPr>
           <w:b/>
           <w:bCs/>
+          <w:noProof/>
           <w:sz w:val="28"/>
           <w:szCs w:val="28"/>
         </w:rPr>
-        <w:lastRenderedPageBreak/>
         <w:drawing>
           <wp:inline distT="0" distB="0" distL="0" distR="0" wp14:anchorId="7630D3E1" wp14:editId="6E099F6B">
             <wp:extent cx="5274310" cy="5286375"/>
@@ -1072,15 +1495,15 @@
     <w:lsdException w:name="Unresolved Mention" w:semiHidden="1" w:unhideWhenUsed="1"/>
     <w:lsdException w:name="Smart Link" w:semiHidden="1" w:unhideWhenUsed="1"/>
   </w:latentStyles>
-  <w:style w:type="paragraph" w:default="1" w:styleId="Normal">
+  <w:style w:type="paragraph" w:default="1" w:styleId="a">
     <w:name w:val="Normal"/>
     <w:qFormat/>
   </w:style>
-  <w:style w:type="paragraph" w:styleId="Heading1">
+  <w:style w:type="paragraph" w:styleId="1">
     <w:name w:val="heading 1"/>
-    <w:basedOn w:val="Normal"/>
-    <w:next w:val="Normal"/>
-    <w:link w:val="Heading1Char"/>
+    <w:basedOn w:val="a"/>
+    <w:next w:val="a"/>
+    <w:link w:val="1Char"/>
     <w:uiPriority w:val="9"/>
     <w:qFormat/>
     <w:rsid w:val="0057709B"/>
@@ -1097,11 +1520,11 @@
       <w:szCs w:val="40"/>
     </w:rPr>
   </w:style>
-  <w:style w:type="paragraph" w:styleId="Heading2">
+  <w:style w:type="paragraph" w:styleId="2">
     <w:name w:val="heading 2"/>
-    <w:basedOn w:val="Normal"/>
-    <w:next w:val="Normal"/>
-    <w:link w:val="Heading2Char"/>
+    <w:basedOn w:val="a"/>
+    <w:next w:val="a"/>
+    <w:link w:val="2Char"/>
     <w:uiPriority w:val="9"/>
     <w:semiHidden/>
     <w:unhideWhenUsed/>
@@ -1120,11 +1543,11 @@
       <w:szCs w:val="32"/>
     </w:rPr>
   </w:style>
-  <w:style w:type="paragraph" w:styleId="Heading3">
+  <w:style w:type="paragraph" w:styleId="3">
     <w:name w:val="heading 3"/>
-    <w:basedOn w:val="Normal"/>
-    <w:next w:val="Normal"/>
-    <w:link w:val="Heading3Char"/>
+    <w:basedOn w:val="a"/>
+    <w:next w:val="a"/>
+    <w:link w:val="3Char"/>
     <w:uiPriority w:val="9"/>
     <w:semiHidden/>
     <w:unhideWhenUsed/>
@@ -1143,11 +1566,11 @@
       <w:szCs w:val="28"/>
     </w:rPr>
   </w:style>
-  <w:style w:type="paragraph" w:styleId="Heading4">
+  <w:style w:type="paragraph" w:styleId="4">
     <w:name w:val="heading 4"/>
-    <w:basedOn w:val="Normal"/>
-    <w:next w:val="Normal"/>
-    <w:link w:val="Heading4Char"/>
+    <w:basedOn w:val="a"/>
+    <w:next w:val="a"/>
+    <w:link w:val="4Char"/>
     <w:uiPriority w:val="9"/>
     <w:semiHidden/>
     <w:unhideWhenUsed/>
@@ -1166,11 +1589,11 @@
       <w:color w:val="0F4761" w:themeColor="accent1" w:themeShade="BF"/>
     </w:rPr>
   </w:style>
-  <w:style w:type="paragraph" w:styleId="Heading5">
+  <w:style w:type="paragraph" w:styleId="5">
     <w:name w:val="heading 5"/>
-    <w:basedOn w:val="Normal"/>
-    <w:next w:val="Normal"/>
-    <w:link w:val="Heading5Char"/>
+    <w:basedOn w:val="a"/>
+    <w:next w:val="a"/>
+    <w:link w:val="5Char"/>
     <w:uiPriority w:val="9"/>
     <w:semiHidden/>
     <w:unhideWhenUsed/>
@@ -1187,11 +1610,11 @@
       <w:color w:val="0F4761" w:themeColor="accent1" w:themeShade="BF"/>
     </w:rPr>
   </w:style>
-  <w:style w:type="paragraph" w:styleId="Heading6">
+  <w:style w:type="paragraph" w:styleId="6">
     <w:name w:val="heading 6"/>
-    <w:basedOn w:val="Normal"/>
-    <w:next w:val="Normal"/>
-    <w:link w:val="Heading6Char"/>
+    <w:basedOn w:val="a"/>
+    <w:next w:val="a"/>
+    <w:link w:val="6Char"/>
     <w:uiPriority w:val="9"/>
     <w:semiHidden/>
     <w:unhideWhenUsed/>
@@ -1210,11 +1633,11 @@
       <w:color w:val="595959" w:themeColor="text1" w:themeTint="A6"/>
     </w:rPr>
   </w:style>
-  <w:style w:type="paragraph" w:styleId="Heading7">
+  <w:style w:type="paragraph" w:styleId="7">
     <w:name w:val="heading 7"/>
-    <w:basedOn w:val="Normal"/>
-    <w:next w:val="Normal"/>
-    <w:link w:val="Heading7Char"/>
+    <w:basedOn w:val="a"/>
+    <w:next w:val="a"/>
+    <w:link w:val="7Char"/>
     <w:uiPriority w:val="9"/>
     <w:semiHidden/>
     <w:unhideWhenUsed/>
@@ -1231,11 +1654,11 @@
       <w:color w:val="595959" w:themeColor="text1" w:themeTint="A6"/>
     </w:rPr>
   </w:style>
-  <w:style w:type="paragraph" w:styleId="Heading8">
+  <w:style w:type="paragraph" w:styleId="8">
     <w:name w:val="heading 8"/>
-    <w:basedOn w:val="Normal"/>
-    <w:next w:val="Normal"/>
-    <w:link w:val="Heading8Char"/>
+    <w:basedOn w:val="a"/>
+    <w:next w:val="a"/>
+    <w:link w:val="8Char"/>
     <w:uiPriority w:val="9"/>
     <w:semiHidden/>
     <w:unhideWhenUsed/>
@@ -1254,11 +1677,11 @@
       <w:color w:val="272727" w:themeColor="text1" w:themeTint="D8"/>
     </w:rPr>
   </w:style>
-  <w:style w:type="paragraph" w:styleId="Heading9">
+  <w:style w:type="paragraph" w:styleId="9">
     <w:name w:val="heading 9"/>
-    <w:basedOn w:val="Normal"/>
-    <w:next w:val="Normal"/>
-    <w:link w:val="Heading9Char"/>
+    <w:basedOn w:val="a"/>
+    <w:next w:val="a"/>
+    <w:link w:val="9Char"/>
     <w:uiPriority w:val="9"/>
     <w:semiHidden/>
     <w:unhideWhenUsed/>
@@ -1275,12 +1698,13 @@
       <w:color w:val="272727" w:themeColor="text1" w:themeTint="D8"/>
     </w:rPr>
   </w:style>
-  <w:style w:type="character" w:default="1" w:styleId="DefaultParagraphFont">
+  <w:style w:type="character" w:default="1" w:styleId="a0">
     <w:name w:val="Default Paragraph Font"/>
     <w:uiPriority w:val="1"/>
+    <w:semiHidden/>
     <w:unhideWhenUsed/>
   </w:style>
-  <w:style w:type="table" w:default="1" w:styleId="TableNormal">
+  <w:style w:type="table" w:default="1" w:styleId="a1">
     <w:name w:val="Normal Table"/>
     <w:uiPriority w:val="99"/>
     <w:semiHidden/>
@@ -1295,16 +1719,16 @@
       </w:tblCellMar>
     </w:tblPr>
   </w:style>
-  <w:style w:type="numbering" w:default="1" w:styleId="NoList">
+  <w:style w:type="numbering" w:default="1" w:styleId="a2">
     <w:name w:val="No List"/>
     <w:uiPriority w:val="99"/>
     <w:semiHidden/>
     <w:unhideWhenUsed/>
   </w:style>
-  <w:style w:type="character" w:customStyle="1" w:styleId="Heading1Char">
-    <w:name w:val="Heading 1 Char"/>
-    <w:basedOn w:val="DefaultParagraphFont"/>
-    <w:link w:val="Heading1"/>
+  <w:style w:type="character" w:customStyle="1" w:styleId="1Char">
+    <w:name w:val="Επικεφαλίδα 1 Char"/>
+    <w:basedOn w:val="a0"/>
+    <w:link w:val="1"/>
     <w:uiPriority w:val="9"/>
     <w:rsid w:val="0057709B"/>
     <w:rPr>
@@ -1314,10 +1738,10 @@
       <w:szCs w:val="40"/>
     </w:rPr>
   </w:style>
-  <w:style w:type="character" w:customStyle="1" w:styleId="Heading2Char">
-    <w:name w:val="Heading 2 Char"/>
-    <w:basedOn w:val="DefaultParagraphFont"/>
-    <w:link w:val="Heading2"/>
+  <w:style w:type="character" w:customStyle="1" w:styleId="2Char">
+    <w:name w:val="Επικεφαλίδα 2 Char"/>
+    <w:basedOn w:val="a0"/>
+    <w:link w:val="2"/>
     <w:uiPriority w:val="9"/>
     <w:semiHidden/>
     <w:rsid w:val="0057709B"/>
@@ -1328,10 +1752,10 @@
       <w:szCs w:val="32"/>
     </w:rPr>
   </w:style>
-  <w:style w:type="character" w:customStyle="1" w:styleId="Heading3Char">
-    <w:name w:val="Heading 3 Char"/>
-    <w:basedOn w:val="DefaultParagraphFont"/>
-    <w:link w:val="Heading3"/>
+  <w:style w:type="character" w:customStyle="1" w:styleId="3Char">
+    <w:name w:val="Επικεφαλίδα 3 Char"/>
+    <w:basedOn w:val="a0"/>
+    <w:link w:val="3"/>
     <w:uiPriority w:val="9"/>
     <w:semiHidden/>
     <w:rsid w:val="0057709B"/>
@@ -1342,10 +1766,10 @@
       <w:szCs w:val="28"/>
     </w:rPr>
   </w:style>
-  <w:style w:type="character" w:customStyle="1" w:styleId="Heading4Char">
-    <w:name w:val="Heading 4 Char"/>
-    <w:basedOn w:val="DefaultParagraphFont"/>
-    <w:link w:val="Heading4"/>
+  <w:style w:type="character" w:customStyle="1" w:styleId="4Char">
+    <w:name w:val="Επικεφαλίδα 4 Char"/>
+    <w:basedOn w:val="a0"/>
+    <w:link w:val="4"/>
     <w:uiPriority w:val="9"/>
     <w:semiHidden/>
     <w:rsid w:val="0057709B"/>
@@ -1356,10 +1780,10 @@
       <w:color w:val="0F4761" w:themeColor="accent1" w:themeShade="BF"/>
     </w:rPr>
   </w:style>
-  <w:style w:type="character" w:customStyle="1" w:styleId="Heading5Char">
-    <w:name w:val="Heading 5 Char"/>
-    <w:basedOn w:val="DefaultParagraphFont"/>
-    <w:link w:val="Heading5"/>
+  <w:style w:type="character" w:customStyle="1" w:styleId="5Char">
+    <w:name w:val="Επικεφαλίδα 5 Char"/>
+    <w:basedOn w:val="a0"/>
+    <w:link w:val="5"/>
     <w:uiPriority w:val="9"/>
     <w:semiHidden/>
     <w:rsid w:val="0057709B"/>
@@ -1368,10 +1792,10 @@
       <w:color w:val="0F4761" w:themeColor="accent1" w:themeShade="BF"/>
     </w:rPr>
   </w:style>
-  <w:style w:type="character" w:customStyle="1" w:styleId="Heading6Char">
-    <w:name w:val="Heading 6 Char"/>
-    <w:basedOn w:val="DefaultParagraphFont"/>
-    <w:link w:val="Heading6"/>
+  <w:style w:type="character" w:customStyle="1" w:styleId="6Char">
+    <w:name w:val="Επικεφαλίδα 6 Char"/>
+    <w:basedOn w:val="a0"/>
+    <w:link w:val="6"/>
     <w:uiPriority w:val="9"/>
     <w:semiHidden/>
     <w:rsid w:val="0057709B"/>
@@ -1382,10 +1806,10 @@
       <w:color w:val="595959" w:themeColor="text1" w:themeTint="A6"/>
     </w:rPr>
   </w:style>
-  <w:style w:type="character" w:customStyle="1" w:styleId="Heading7Char">
-    <w:name w:val="Heading 7 Char"/>
-    <w:basedOn w:val="DefaultParagraphFont"/>
-    <w:link w:val="Heading7"/>
+  <w:style w:type="character" w:customStyle="1" w:styleId="7Char">
+    <w:name w:val="Επικεφαλίδα 7 Char"/>
+    <w:basedOn w:val="a0"/>
+    <w:link w:val="7"/>
     <w:uiPriority w:val="9"/>
     <w:semiHidden/>
     <w:rsid w:val="0057709B"/>
@@ -1394,10 +1818,10 @@
       <w:color w:val="595959" w:themeColor="text1" w:themeTint="A6"/>
     </w:rPr>
   </w:style>
-  <w:style w:type="character" w:customStyle="1" w:styleId="Heading8Char">
-    <w:name w:val="Heading 8 Char"/>
-    <w:basedOn w:val="DefaultParagraphFont"/>
-    <w:link w:val="Heading8"/>
+  <w:style w:type="character" w:customStyle="1" w:styleId="8Char">
+    <w:name w:val="Επικεφαλίδα 8 Char"/>
+    <w:basedOn w:val="a0"/>
+    <w:link w:val="8"/>
     <w:uiPriority w:val="9"/>
     <w:semiHidden/>
     <w:rsid w:val="0057709B"/>
@@ -1408,10 +1832,10 @@
       <w:color w:val="272727" w:themeColor="text1" w:themeTint="D8"/>
     </w:rPr>
   </w:style>
-  <w:style w:type="character" w:customStyle="1" w:styleId="Heading9Char">
-    <w:name w:val="Heading 9 Char"/>
-    <w:basedOn w:val="DefaultParagraphFont"/>
-    <w:link w:val="Heading9"/>
+  <w:style w:type="character" w:customStyle="1" w:styleId="9Char">
+    <w:name w:val="Επικεφαλίδα 9 Char"/>
+    <w:basedOn w:val="a0"/>
+    <w:link w:val="9"/>
     <w:uiPriority w:val="9"/>
     <w:semiHidden/>
     <w:rsid w:val="0057709B"/>
@@ -1420,11 +1844,11 @@
       <w:color w:val="272727" w:themeColor="text1" w:themeTint="D8"/>
     </w:rPr>
   </w:style>
-  <w:style w:type="paragraph" w:styleId="Title">
+  <w:style w:type="paragraph" w:styleId="a3">
     <w:name w:val="Title"/>
-    <w:basedOn w:val="Normal"/>
-    <w:next w:val="Normal"/>
-    <w:link w:val="TitleChar"/>
+    <w:basedOn w:val="a"/>
+    <w:next w:val="a"/>
+    <w:link w:val="Char"/>
     <w:uiPriority w:val="10"/>
     <w:qFormat/>
     <w:rsid w:val="0057709B"/>
@@ -1440,10 +1864,10 @@
       <w:szCs w:val="56"/>
     </w:rPr>
   </w:style>
-  <w:style w:type="character" w:customStyle="1" w:styleId="TitleChar">
-    <w:name w:val="Title Char"/>
-    <w:basedOn w:val="DefaultParagraphFont"/>
-    <w:link w:val="Title"/>
+  <w:style w:type="character" w:customStyle="1" w:styleId="Char">
+    <w:name w:val="Τίτλος Char"/>
+    <w:basedOn w:val="a0"/>
+    <w:link w:val="a3"/>
     <w:uiPriority w:val="10"/>
     <w:rsid w:val="0057709B"/>
     <w:rPr>
@@ -1454,11 +1878,11 @@
       <w:szCs w:val="56"/>
     </w:rPr>
   </w:style>
-  <w:style w:type="paragraph" w:styleId="Subtitle">
+  <w:style w:type="paragraph" w:styleId="a4">
     <w:name w:val="Subtitle"/>
-    <w:basedOn w:val="Normal"/>
-    <w:next w:val="Normal"/>
-    <w:link w:val="SubtitleChar"/>
+    <w:basedOn w:val="a"/>
+    <w:next w:val="a"/>
+    <w:link w:val="Char0"/>
     <w:uiPriority w:val="11"/>
     <w:qFormat/>
     <w:rsid w:val="0057709B"/>
@@ -1475,10 +1899,10 @@
       <w:szCs w:val="28"/>
     </w:rPr>
   </w:style>
-  <w:style w:type="character" w:customStyle="1" w:styleId="SubtitleChar">
-    <w:name w:val="Subtitle Char"/>
-    <w:basedOn w:val="DefaultParagraphFont"/>
-    <w:link w:val="Subtitle"/>
+  <w:style w:type="character" w:customStyle="1" w:styleId="Char0">
+    <w:name w:val="Υπότιτλος Char"/>
+    <w:basedOn w:val="a0"/>
+    <w:link w:val="a4"/>
     <w:uiPriority w:val="11"/>
     <w:rsid w:val="0057709B"/>
     <w:rPr>
@@ -1489,11 +1913,11 @@
       <w:szCs w:val="28"/>
     </w:rPr>
   </w:style>
-  <w:style w:type="paragraph" w:styleId="Quote">
+  <w:style w:type="paragraph" w:styleId="a5">
     <w:name w:val="Quote"/>
-    <w:basedOn w:val="Normal"/>
-    <w:next w:val="Normal"/>
-    <w:link w:val="QuoteChar"/>
+    <w:basedOn w:val="a"/>
+    <w:next w:val="a"/>
+    <w:link w:val="Char1"/>
     <w:uiPriority w:val="29"/>
     <w:qFormat/>
     <w:rsid w:val="0057709B"/>
@@ -1507,10 +1931,10 @@
       <w:color w:val="404040" w:themeColor="text1" w:themeTint="BF"/>
     </w:rPr>
   </w:style>
-  <w:style w:type="character" w:customStyle="1" w:styleId="QuoteChar">
-    <w:name w:val="Quote Char"/>
-    <w:basedOn w:val="DefaultParagraphFont"/>
-    <w:link w:val="Quote"/>
+  <w:style w:type="character" w:customStyle="1" w:styleId="Char1">
+    <w:name w:val="Απόσπασμα Char"/>
+    <w:basedOn w:val="a0"/>
+    <w:link w:val="a5"/>
     <w:uiPriority w:val="29"/>
     <w:rsid w:val="0057709B"/>
     <w:rPr>
@@ -1519,9 +1943,9 @@
       <w:color w:val="404040" w:themeColor="text1" w:themeTint="BF"/>
     </w:rPr>
   </w:style>
-  <w:style w:type="paragraph" w:styleId="ListParagraph">
+  <w:style w:type="paragraph" w:styleId="a6">
     <w:name w:val="List Paragraph"/>
-    <w:basedOn w:val="Normal"/>
+    <w:basedOn w:val="a"/>
     <w:uiPriority w:val="34"/>
     <w:qFormat/>
     <w:rsid w:val="0057709B"/>
@@ -1530,9 +1954,9 @@
       <w:contextualSpacing/>
     </w:pPr>
   </w:style>
-  <w:style w:type="character" w:styleId="IntenseEmphasis">
+  <w:style w:type="character" w:styleId="a7">
     <w:name w:val="Intense Emphasis"/>
-    <w:basedOn w:val="DefaultParagraphFont"/>
+    <w:basedOn w:val="a0"/>
     <w:uiPriority w:val="21"/>
     <w:qFormat/>
     <w:rsid w:val="0057709B"/>
@@ -1542,11 +1966,11 @@
       <w:color w:val="0F4761" w:themeColor="accent1" w:themeShade="BF"/>
     </w:rPr>
   </w:style>
-  <w:style w:type="paragraph" w:styleId="IntenseQuote">
+  <w:style w:type="paragraph" w:styleId="a8">
     <w:name w:val="Intense Quote"/>
-    <w:basedOn w:val="Normal"/>
-    <w:next w:val="Normal"/>
-    <w:link w:val="IntenseQuoteChar"/>
+    <w:basedOn w:val="a"/>
+    <w:next w:val="a"/>
+    <w:link w:val="Char2"/>
     <w:uiPriority w:val="30"/>
     <w:qFormat/>
     <w:rsid w:val="0057709B"/>
@@ -1565,10 +1989,10 @@
       <w:color w:val="0F4761" w:themeColor="accent1" w:themeShade="BF"/>
     </w:rPr>
   </w:style>
-  <w:style w:type="character" w:customStyle="1" w:styleId="IntenseQuoteChar">
-    <w:name w:val="Intense Quote Char"/>
-    <w:basedOn w:val="DefaultParagraphFont"/>
-    <w:link w:val="IntenseQuote"/>
+  <w:style w:type="character" w:customStyle="1" w:styleId="Char2">
+    <w:name w:val="Έντονο απόσπ. Char"/>
+    <w:basedOn w:val="a0"/>
+    <w:link w:val="a8"/>
     <w:uiPriority w:val="30"/>
     <w:rsid w:val="0057709B"/>
     <w:rPr>
@@ -1577,9 +2001,9 @@
       <w:color w:val="0F4761" w:themeColor="accent1" w:themeShade="BF"/>
     </w:rPr>
   </w:style>
-  <w:style w:type="character" w:styleId="IntenseReference">
+  <w:style w:type="character" w:styleId="a9">
     <w:name w:val="Intense Reference"/>
-    <w:basedOn w:val="DefaultParagraphFont"/>
+    <w:basedOn w:val="a0"/>
     <w:uiPriority w:val="32"/>
     <w:qFormat/>
     <w:rsid w:val="0057709B"/>

</xml_diff>